<commit_message>
Default task qr codes
</commit_message>
<xml_diff>
--- a/Default_Tasks.docx
+++ b/Default_Tasks.docx
@@ -745,6 +745,703 @@
           <w:szCs w:val="72"/>
         </w:rPr>
       </w:pPr>
+      <w:r>
+        <w:rPr>
+          <w:b/>
+          <w:bCs/>
+          <w:sz w:val="72"/>
+          <w:szCs w:val="72"/>
+        </w:rPr>
+        <w:t>O2: Empty Garbage</w:t>
+      </w:r>
+    </w:p>
+    <w:p>
+      <w:pPr>
+        <w:jc w:val="center"/>
+        <w:rPr>
+          <w:b/>
+          <w:bCs/>
+          <w:sz w:val="72"/>
+          <w:szCs w:val="72"/>
+        </w:rPr>
+      </w:pPr>
+      <w:r>
+        <w:rPr>
+          <w:b/>
+          <w:bCs/>
+          <w:sz w:val="72"/>
+          <w:szCs w:val="72"/>
+        </w:rPr>
+        <w:drawing>
+          <wp:inline distT="0" distB="0" distL="0" distR="0" wp14:anchorId="742D7D0E" wp14:editId="00661D8F">
+            <wp:extent cx="3425805" cy="3448050"/>
+            <wp:effectExtent l="0" t="0" r="3810" b="0"/>
+            <wp:docPr id="10" name="Picture 10"/>
+            <wp:cNvGraphicFramePr>
+              <a:graphicFrameLocks xmlns:a="http://schemas.openxmlformats.org/drawingml/2006/main" noChangeAspect="1"/>
+            </wp:cNvGraphicFramePr>
+            <a:graphic xmlns:a="http://schemas.openxmlformats.org/drawingml/2006/main">
+              <a:graphicData uri="http://schemas.openxmlformats.org/drawingml/2006/picture">
+                <pic:pic xmlns:pic="http://schemas.openxmlformats.org/drawingml/2006/picture">
+                  <pic:nvPicPr>
+                    <pic:cNvPr id="1" name=""/>
+                    <pic:cNvPicPr/>
+                  </pic:nvPicPr>
+                  <pic:blipFill>
+                    <a:blip r:embed="rId13"/>
+                    <a:stretch>
+                      <a:fillRect/>
+                    </a:stretch>
+                  </pic:blipFill>
+                  <pic:spPr>
+                    <a:xfrm>
+                      <a:off x="0" y="0"/>
+                      <a:ext cx="3453526" cy="3475951"/>
+                    </a:xfrm>
+                    <a:prstGeom prst="rect">
+                      <a:avLst/>
+                    </a:prstGeom>
+                  </pic:spPr>
+                </pic:pic>
+              </a:graphicData>
+            </a:graphic>
+          </wp:inline>
+        </w:drawing>
+      </w:r>
+    </w:p>
+    <w:p>
+      <w:pPr>
+        <w:jc w:val="center"/>
+        <w:rPr>
+          <w:b/>
+          <w:bCs/>
+          <w:sz w:val="72"/>
+          <w:szCs w:val="72"/>
+        </w:rPr>
+      </w:pPr>
+      <w:r>
+        <w:rPr>
+          <w:b/>
+          <w:bCs/>
+          <w:sz w:val="72"/>
+          <w:szCs w:val="72"/>
+        </w:rPr>
+        <w:lastRenderedPageBreak/>
+        <w:t>Cafeteria: Empty Garbage</w:t>
+      </w:r>
+    </w:p>
+    <w:p>
+      <w:pPr>
+        <w:jc w:val="center"/>
+        <w:rPr>
+          <w:b/>
+          <w:bCs/>
+          <w:sz w:val="72"/>
+          <w:szCs w:val="72"/>
+        </w:rPr>
+      </w:pPr>
+      <w:r>
+        <w:rPr>
+          <w:b/>
+          <w:bCs/>
+          <w:sz w:val="72"/>
+          <w:szCs w:val="72"/>
+        </w:rPr>
+        <w:drawing>
+          <wp:inline distT="0" distB="0" distL="0" distR="0" wp14:anchorId="0C64A4DA" wp14:editId="04FCCF72">
+            <wp:extent cx="3238500" cy="3238500"/>
+            <wp:effectExtent l="0" t="0" r="0" b="0"/>
+            <wp:docPr id="11" name="Picture 11"/>
+            <wp:cNvGraphicFramePr>
+              <a:graphicFrameLocks xmlns:a="http://schemas.openxmlformats.org/drawingml/2006/main" noChangeAspect="1"/>
+            </wp:cNvGraphicFramePr>
+            <a:graphic xmlns:a="http://schemas.openxmlformats.org/drawingml/2006/main">
+              <a:graphicData uri="http://schemas.openxmlformats.org/drawingml/2006/picture">
+                <pic:pic xmlns:pic="http://schemas.openxmlformats.org/drawingml/2006/picture">
+                  <pic:nvPicPr>
+                    <pic:cNvPr id="1" name=""/>
+                    <pic:cNvPicPr/>
+                  </pic:nvPicPr>
+                  <pic:blipFill>
+                    <a:blip r:embed="rId14"/>
+                    <a:stretch>
+                      <a:fillRect/>
+                    </a:stretch>
+                  </pic:blipFill>
+                  <pic:spPr>
+                    <a:xfrm>
+                      <a:off x="0" y="0"/>
+                      <a:ext cx="3238957" cy="3238957"/>
+                    </a:xfrm>
+                    <a:prstGeom prst="rect">
+                      <a:avLst/>
+                    </a:prstGeom>
+                  </pic:spPr>
+                </pic:pic>
+              </a:graphicData>
+            </a:graphic>
+          </wp:inline>
+        </w:drawing>
+      </w:r>
+    </w:p>
+    <w:p>
+      <w:pPr>
+        <w:jc w:val="center"/>
+        <w:rPr>
+          <w:b/>
+          <w:bCs/>
+        </w:rPr>
+      </w:pPr>
+    </w:p>
+    <w:p>
+      <w:pPr>
+        <w:jc w:val="center"/>
+        <w:rPr>
+          <w:b/>
+          <w:bCs/>
+          <w:sz w:val="72"/>
+          <w:szCs w:val="72"/>
+        </w:rPr>
+      </w:pPr>
+      <w:r>
+        <w:rPr>
+          <w:b/>
+          <w:bCs/>
+          <w:sz w:val="72"/>
+          <w:szCs w:val="72"/>
+        </w:rPr>
+        <w:t>Storage: Empty Garbage</w:t>
+      </w:r>
+    </w:p>
+    <w:p>
+      <w:pPr>
+        <w:jc w:val="center"/>
+        <w:rPr>
+          <w:b/>
+          <w:bCs/>
+          <w:sz w:val="72"/>
+          <w:szCs w:val="72"/>
+        </w:rPr>
+      </w:pPr>
+      <w:r>
+        <w:rPr>
+          <w:b/>
+          <w:bCs/>
+          <w:sz w:val="72"/>
+          <w:szCs w:val="72"/>
+        </w:rPr>
+        <w:drawing>
+          <wp:inline distT="0" distB="0" distL="0" distR="0" wp14:anchorId="37767083" wp14:editId="4F390A31">
+            <wp:extent cx="3532517" cy="3600450"/>
+            <wp:effectExtent l="0" t="0" r="0" b="0"/>
+            <wp:docPr id="12" name="Picture 12"/>
+            <wp:cNvGraphicFramePr>
+              <a:graphicFrameLocks xmlns:a="http://schemas.openxmlformats.org/drawingml/2006/main" noChangeAspect="1"/>
+            </wp:cNvGraphicFramePr>
+            <a:graphic xmlns:a="http://schemas.openxmlformats.org/drawingml/2006/main">
+              <a:graphicData uri="http://schemas.openxmlformats.org/drawingml/2006/picture">
+                <pic:pic xmlns:pic="http://schemas.openxmlformats.org/drawingml/2006/picture">
+                  <pic:nvPicPr>
+                    <pic:cNvPr id="1" name=""/>
+                    <pic:cNvPicPr/>
+                  </pic:nvPicPr>
+                  <pic:blipFill>
+                    <a:blip r:embed="rId15"/>
+                    <a:stretch>
+                      <a:fillRect/>
+                    </a:stretch>
+                  </pic:blipFill>
+                  <pic:spPr>
+                    <a:xfrm>
+                      <a:off x="0" y="0"/>
+                      <a:ext cx="3552675" cy="3620996"/>
+                    </a:xfrm>
+                    <a:prstGeom prst="rect">
+                      <a:avLst/>
+                    </a:prstGeom>
+                  </pic:spPr>
+                </pic:pic>
+              </a:graphicData>
+            </a:graphic>
+          </wp:inline>
+        </w:drawing>
+      </w:r>
+    </w:p>
+    <w:p>
+      <w:pPr>
+        <w:jc w:val="center"/>
+        <w:rPr>
+          <w:b/>
+          <w:bCs/>
+          <w:sz w:val="72"/>
+          <w:szCs w:val="72"/>
+        </w:rPr>
+      </w:pPr>
+      <w:r>
+        <w:rPr>
+          <w:b/>
+          <w:bCs/>
+          <w:sz w:val="72"/>
+          <w:szCs w:val="72"/>
+        </w:rPr>
+        <w:lastRenderedPageBreak/>
+        <w:t>Storage: Fuel Engines</w:t>
+      </w:r>
+    </w:p>
+    <w:p>
+      <w:pPr>
+        <w:jc w:val="center"/>
+        <w:rPr>
+          <w:b/>
+          <w:bCs/>
+          <w:sz w:val="72"/>
+          <w:szCs w:val="72"/>
+        </w:rPr>
+      </w:pPr>
+      <w:r>
+        <w:rPr>
+          <w:b/>
+          <w:bCs/>
+          <w:sz w:val="72"/>
+          <w:szCs w:val="72"/>
+        </w:rPr>
+        <w:drawing>
+          <wp:inline distT="0" distB="0" distL="0" distR="0" wp14:anchorId="52E52A05" wp14:editId="01334BDD">
+            <wp:extent cx="3327400" cy="3370334"/>
+            <wp:effectExtent l="0" t="0" r="6350" b="1905"/>
+            <wp:docPr id="13" name="Picture 13"/>
+            <wp:cNvGraphicFramePr>
+              <a:graphicFrameLocks xmlns:a="http://schemas.openxmlformats.org/drawingml/2006/main" noChangeAspect="1"/>
+            </wp:cNvGraphicFramePr>
+            <a:graphic xmlns:a="http://schemas.openxmlformats.org/drawingml/2006/main">
+              <a:graphicData uri="http://schemas.openxmlformats.org/drawingml/2006/picture">
+                <pic:pic xmlns:pic="http://schemas.openxmlformats.org/drawingml/2006/picture">
+                  <pic:nvPicPr>
+                    <pic:cNvPr id="1" name=""/>
+                    <pic:cNvPicPr/>
+                  </pic:nvPicPr>
+                  <pic:blipFill>
+                    <a:blip r:embed="rId16"/>
+                    <a:stretch>
+                      <a:fillRect/>
+                    </a:stretch>
+                  </pic:blipFill>
+                  <pic:spPr>
+                    <a:xfrm>
+                      <a:off x="0" y="0"/>
+                      <a:ext cx="3346368" cy="3389547"/>
+                    </a:xfrm>
+                    <a:prstGeom prst="rect">
+                      <a:avLst/>
+                    </a:prstGeom>
+                  </pic:spPr>
+                </pic:pic>
+              </a:graphicData>
+            </a:graphic>
+          </wp:inline>
+        </w:drawing>
+      </w:r>
+    </w:p>
+    <w:p>
+      <w:pPr>
+        <w:jc w:val="center"/>
+        <w:rPr>
+          <w:b/>
+          <w:bCs/>
+        </w:rPr>
+      </w:pPr>
+    </w:p>
+    <w:p>
+      <w:pPr>
+        <w:jc w:val="center"/>
+        <w:rPr>
+          <w:b/>
+          <w:bCs/>
+          <w:sz w:val="72"/>
+          <w:szCs w:val="72"/>
+        </w:rPr>
+      </w:pPr>
+      <w:r>
+        <w:rPr>
+          <w:b/>
+          <w:bCs/>
+          <w:sz w:val="72"/>
+          <w:szCs w:val="72"/>
+        </w:rPr>
+        <w:t>Outside: Fuel Engines</w:t>
+      </w:r>
+    </w:p>
+    <w:p>
+      <w:pPr>
+        <w:jc w:val="center"/>
+        <w:rPr>
+          <w:b/>
+          <w:bCs/>
+          <w:sz w:val="72"/>
+          <w:szCs w:val="72"/>
+        </w:rPr>
+      </w:pPr>
+      <w:r>
+        <w:rPr>
+          <w:b/>
+          <w:bCs/>
+          <w:sz w:val="72"/>
+          <w:szCs w:val="72"/>
+        </w:rPr>
+        <w:drawing>
+          <wp:inline distT="0" distB="0" distL="0" distR="0" wp14:anchorId="50BBAFC7" wp14:editId="5F64E518">
+            <wp:extent cx="3180013" cy="3200400"/>
+            <wp:effectExtent l="0" t="0" r="1905" b="0"/>
+            <wp:docPr id="14" name="Picture 14"/>
+            <wp:cNvGraphicFramePr>
+              <a:graphicFrameLocks xmlns:a="http://schemas.openxmlformats.org/drawingml/2006/main" noChangeAspect="1"/>
+            </wp:cNvGraphicFramePr>
+            <a:graphic xmlns:a="http://schemas.openxmlformats.org/drawingml/2006/main">
+              <a:graphicData uri="http://schemas.openxmlformats.org/drawingml/2006/picture">
+                <pic:pic xmlns:pic="http://schemas.openxmlformats.org/drawingml/2006/picture">
+                  <pic:nvPicPr>
+                    <pic:cNvPr id="1" name=""/>
+                    <pic:cNvPicPr/>
+                  </pic:nvPicPr>
+                  <pic:blipFill>
+                    <a:blip r:embed="rId17"/>
+                    <a:stretch>
+                      <a:fillRect/>
+                    </a:stretch>
+                  </pic:blipFill>
+                  <pic:spPr>
+                    <a:xfrm>
+                      <a:off x="0" y="0"/>
+                      <a:ext cx="3210857" cy="3231441"/>
+                    </a:xfrm>
+                    <a:prstGeom prst="rect">
+                      <a:avLst/>
+                    </a:prstGeom>
+                  </pic:spPr>
+                </pic:pic>
+              </a:graphicData>
+            </a:graphic>
+          </wp:inline>
+        </w:drawing>
+      </w:r>
+    </w:p>
+    <w:p>
+      <w:pPr>
+        <w:jc w:val="center"/>
+        <w:rPr>
+          <w:b/>
+          <w:bCs/>
+          <w:sz w:val="72"/>
+          <w:szCs w:val="72"/>
+        </w:rPr>
+      </w:pPr>
+      <w:r>
+        <w:rPr>
+          <w:b/>
+          <w:bCs/>
+          <w:sz w:val="72"/>
+          <w:szCs w:val="72"/>
+        </w:rPr>
+        <w:lastRenderedPageBreak/>
+        <w:t xml:space="preserve">Electrical: Reboot </w:t>
+      </w:r>
+      <w:proofErr w:type="spellStart"/>
+      <w:r>
+        <w:rPr>
+          <w:b/>
+          <w:bCs/>
+          <w:sz w:val="72"/>
+          <w:szCs w:val="72"/>
+        </w:rPr>
+        <w:t>Wifi</w:t>
+      </w:r>
+      <w:proofErr w:type="spellEnd"/>
+    </w:p>
+    <w:p>
+      <w:pPr>
+        <w:jc w:val="center"/>
+        <w:rPr>
+          <w:b/>
+          <w:bCs/>
+          <w:sz w:val="48"/>
+          <w:szCs w:val="48"/>
+        </w:rPr>
+      </w:pPr>
+      <w:r>
+        <w:rPr>
+          <w:b/>
+          <w:bCs/>
+          <w:sz w:val="48"/>
+          <w:szCs w:val="48"/>
+        </w:rPr>
+        <w:drawing>
+          <wp:anchor distT="0" distB="0" distL="114300" distR="114300" simplePos="0" relativeHeight="251658240" behindDoc="0" locked="0" layoutInCell="1" allowOverlap="1" wp14:anchorId="7239E2F9" wp14:editId="486955C9">
+            <wp:simplePos x="0" y="0"/>
+            <wp:positionH relativeFrom="column">
+              <wp:posOffset>-209550</wp:posOffset>
+            </wp:positionH>
+            <wp:positionV relativeFrom="paragraph">
+              <wp:posOffset>553720</wp:posOffset>
+            </wp:positionV>
+            <wp:extent cx="2762250" cy="2814955"/>
+            <wp:effectExtent l="0" t="0" r="0" b="4445"/>
+            <wp:wrapTopAndBottom/>
+            <wp:docPr id="15" name="Picture 15"/>
+            <wp:cNvGraphicFramePr>
+              <a:graphicFrameLocks xmlns:a="http://schemas.openxmlformats.org/drawingml/2006/main" noChangeAspect="1"/>
+            </wp:cNvGraphicFramePr>
+            <a:graphic xmlns:a="http://schemas.openxmlformats.org/drawingml/2006/main">
+              <a:graphicData uri="http://schemas.openxmlformats.org/drawingml/2006/picture">
+                <pic:pic xmlns:pic="http://schemas.openxmlformats.org/drawingml/2006/picture">
+                  <pic:nvPicPr>
+                    <pic:cNvPr id="1" name=""/>
+                    <pic:cNvPicPr/>
+                  </pic:nvPicPr>
+                  <pic:blipFill>
+                    <a:blip r:embed="rId18">
+                      <a:extLst>
+                        <a:ext uri="{28A0092B-C50C-407E-A947-70E740481C1C}">
+                          <a14:useLocalDpi xmlns:a14="http://schemas.microsoft.com/office/drawing/2010/main" val="0"/>
+                        </a:ext>
+                      </a:extLst>
+                    </a:blip>
+                    <a:stretch>
+                      <a:fillRect/>
+                    </a:stretch>
+                  </pic:blipFill>
+                  <pic:spPr>
+                    <a:xfrm>
+                      <a:off x="0" y="0"/>
+                      <a:ext cx="2762250" cy="2814955"/>
+                    </a:xfrm>
+                    <a:prstGeom prst="rect">
+                      <a:avLst/>
+                    </a:prstGeom>
+                  </pic:spPr>
+                </pic:pic>
+              </a:graphicData>
+            </a:graphic>
+            <wp14:sizeRelH relativeFrom="margin">
+              <wp14:pctWidth>0</wp14:pctWidth>
+            </wp14:sizeRelH>
+            <wp14:sizeRelV relativeFrom="margin">
+              <wp14:pctHeight>0</wp14:pctHeight>
+            </wp14:sizeRelV>
+          </wp:anchor>
+        </w:drawing>
+      </w:r>
+      <w:r>
+        <w:rPr>
+          <w:b/>
+          <w:bCs/>
+          <w:sz w:val="48"/>
+          <w:szCs w:val="48"/>
+        </w:rPr>
+        <w:drawing>
+          <wp:anchor distT="0" distB="0" distL="114300" distR="114300" simplePos="0" relativeHeight="251659264" behindDoc="0" locked="0" layoutInCell="1" allowOverlap="1" wp14:anchorId="4733B08F" wp14:editId="2533E365">
+            <wp:simplePos x="0" y="0"/>
+            <wp:positionH relativeFrom="margin">
+              <wp:posOffset>3095625</wp:posOffset>
+            </wp:positionH>
+            <wp:positionV relativeFrom="paragraph">
+              <wp:posOffset>534670</wp:posOffset>
+            </wp:positionV>
+            <wp:extent cx="2769235" cy="2822575"/>
+            <wp:effectExtent l="0" t="0" r="0" b="0"/>
+            <wp:wrapTopAndBottom/>
+            <wp:docPr id="16" name="Picture 16"/>
+            <wp:cNvGraphicFramePr>
+              <a:graphicFrameLocks xmlns:a="http://schemas.openxmlformats.org/drawingml/2006/main" noChangeAspect="1"/>
+            </wp:cNvGraphicFramePr>
+            <a:graphic xmlns:a="http://schemas.openxmlformats.org/drawingml/2006/main">
+              <a:graphicData uri="http://schemas.openxmlformats.org/drawingml/2006/picture">
+                <pic:pic xmlns:pic="http://schemas.openxmlformats.org/drawingml/2006/picture">
+                  <pic:nvPicPr>
+                    <pic:cNvPr id="1" name=""/>
+                    <pic:cNvPicPr/>
+                  </pic:nvPicPr>
+                  <pic:blipFill>
+                    <a:blip r:embed="rId19">
+                      <a:extLst>
+                        <a:ext uri="{28A0092B-C50C-407E-A947-70E740481C1C}">
+                          <a14:useLocalDpi xmlns:a14="http://schemas.microsoft.com/office/drawing/2010/main" val="0"/>
+                        </a:ext>
+                      </a:extLst>
+                    </a:blip>
+                    <a:stretch>
+                      <a:fillRect/>
+                    </a:stretch>
+                  </pic:blipFill>
+                  <pic:spPr>
+                    <a:xfrm>
+                      <a:off x="0" y="0"/>
+                      <a:ext cx="2769235" cy="2822575"/>
+                    </a:xfrm>
+                    <a:prstGeom prst="rect">
+                      <a:avLst/>
+                    </a:prstGeom>
+                  </pic:spPr>
+                </pic:pic>
+              </a:graphicData>
+            </a:graphic>
+            <wp14:sizeRelH relativeFrom="margin">
+              <wp14:pctWidth>0</wp14:pctWidth>
+            </wp14:sizeRelH>
+            <wp14:sizeRelV relativeFrom="margin">
+              <wp14:pctHeight>0</wp14:pctHeight>
+            </wp14:sizeRelV>
+          </wp:anchor>
+        </w:drawing>
+      </w:r>
+      <w:r>
+        <w:rPr>
+          <w:b/>
+          <w:bCs/>
+          <w:sz w:val="48"/>
+          <w:szCs w:val="48"/>
+        </w:rPr>
+        <w:t>Part 1</w:t>
+      </w:r>
+      <w:r>
+        <w:rPr>
+          <w:b/>
+          <w:bCs/>
+          <w:sz w:val="48"/>
+          <w:szCs w:val="48"/>
+        </w:rPr>
+        <w:tab/>
+      </w:r>
+      <w:r>
+        <w:rPr>
+          <w:b/>
+          <w:bCs/>
+          <w:sz w:val="48"/>
+          <w:szCs w:val="48"/>
+        </w:rPr>
+        <w:tab/>
+      </w:r>
+      <w:r>
+        <w:rPr>
+          <w:b/>
+          <w:bCs/>
+          <w:sz w:val="48"/>
+          <w:szCs w:val="48"/>
+        </w:rPr>
+        <w:tab/>
+      </w:r>
+      <w:r>
+        <w:rPr>
+          <w:b/>
+          <w:bCs/>
+          <w:sz w:val="48"/>
+          <w:szCs w:val="48"/>
+        </w:rPr>
+        <w:tab/>
+      </w:r>
+      <w:r>
+        <w:rPr>
+          <w:b/>
+          <w:bCs/>
+          <w:sz w:val="48"/>
+          <w:szCs w:val="48"/>
+        </w:rPr>
+        <w:tab/>
+      </w:r>
+      <w:r>
+        <w:rPr>
+          <w:b/>
+          <w:bCs/>
+          <w:sz w:val="48"/>
+          <w:szCs w:val="48"/>
+        </w:rPr>
+        <w:tab/>
+        <w:t>Part 2</w:t>
+      </w:r>
+    </w:p>
+    <w:p>
+      <w:pPr>
+        <w:jc w:val="center"/>
+        <w:rPr>
+          <w:b/>
+          <w:bCs/>
+          <w:sz w:val="48"/>
+          <w:szCs w:val="48"/>
+        </w:rPr>
+      </w:pPr>
+    </w:p>
+    <w:p>
+      <w:pPr>
+        <w:jc w:val="center"/>
+        <w:rPr>
+          <w:b/>
+          <w:bCs/>
+          <w:sz w:val="72"/>
+          <w:szCs w:val="72"/>
+        </w:rPr>
+      </w:pPr>
+      <w:r>
+        <w:rPr>
+          <w:b/>
+          <w:bCs/>
+          <w:sz w:val="72"/>
+          <w:szCs w:val="72"/>
+        </w:rPr>
+        <w:t>Admin: Swipe Card</w:t>
+      </w:r>
+    </w:p>
+    <w:p>
+      <w:pPr>
+        <w:jc w:val="center"/>
+        <w:rPr>
+          <w:b/>
+          <w:bCs/>
+          <w:sz w:val="48"/>
+          <w:szCs w:val="48"/>
+        </w:rPr>
+      </w:pPr>
+      <w:r>
+        <w:rPr>
+          <w:b/>
+          <w:bCs/>
+          <w:sz w:val="48"/>
+          <w:szCs w:val="48"/>
+        </w:rPr>
+        <w:drawing>
+          <wp:inline distT="0" distB="0" distL="0" distR="0" wp14:anchorId="222E3C0A" wp14:editId="64B3C0CF">
+            <wp:extent cx="3142615" cy="3183695"/>
+            <wp:effectExtent l="0" t="0" r="635" b="0"/>
+            <wp:docPr id="17" name="Picture 17"/>
+            <wp:cNvGraphicFramePr>
+              <a:graphicFrameLocks xmlns:a="http://schemas.openxmlformats.org/drawingml/2006/main" noChangeAspect="1"/>
+            </wp:cNvGraphicFramePr>
+            <a:graphic xmlns:a="http://schemas.openxmlformats.org/drawingml/2006/main">
+              <a:graphicData uri="http://schemas.openxmlformats.org/drawingml/2006/picture">
+                <pic:pic xmlns:pic="http://schemas.openxmlformats.org/drawingml/2006/picture">
+                  <pic:nvPicPr>
+                    <pic:cNvPr id="1" name=""/>
+                    <pic:cNvPicPr/>
+                  </pic:nvPicPr>
+                  <pic:blipFill>
+                    <a:blip r:embed="rId20"/>
+                    <a:stretch>
+                      <a:fillRect/>
+                    </a:stretch>
+                  </pic:blipFill>
+                  <pic:spPr>
+                    <a:xfrm>
+                      <a:off x="0" y="0"/>
+                      <a:ext cx="3170761" cy="3212209"/>
+                    </a:xfrm>
+                    <a:prstGeom prst="rect">
+                      <a:avLst/>
+                    </a:prstGeom>
+                  </pic:spPr>
+                </pic:pic>
+              </a:graphicData>
+            </a:graphic>
+          </wp:inline>
+        </w:drawing>
+      </w:r>
     </w:p>
     <w:sectPr>
       <w:pgSz w:w="11906" w:h="16838"/>

</xml_diff>

<commit_message>
emergency tasks in doc
</commit_message>
<xml_diff>
--- a/Default_Tasks.docx
+++ b/Default_Tasks.docx
@@ -27,6 +27,9 @@
         <w:jc w:val="center"/>
       </w:pPr>
       <w:r>
+        <w:rPr>
+          <w:noProof/>
+        </w:rPr>
         <w:drawing>
           <wp:inline distT="0" distB="0" distL="0" distR="0" wp14:anchorId="11C26BC3" wp14:editId="71AC5410">
             <wp:extent cx="3237865" cy="3257476"/>
@@ -119,6 +122,7 @@
         <w:rPr>
           <w:b/>
           <w:bCs/>
+          <w:noProof/>
           <w:sz w:val="72"/>
           <w:szCs w:val="72"/>
         </w:rPr>
@@ -212,6 +216,7 @@
         <w:rPr>
           <w:b/>
           <w:bCs/>
+          <w:noProof/>
           <w:sz w:val="72"/>
           <w:szCs w:val="72"/>
         </w:rPr>
@@ -295,6 +300,7 @@
         <w:rPr>
           <w:b/>
           <w:bCs/>
+          <w:noProof/>
           <w:sz w:val="72"/>
           <w:szCs w:val="72"/>
         </w:rPr>
@@ -370,6 +376,7 @@
         <w:rPr>
           <w:b/>
           <w:bCs/>
+          <w:noProof/>
           <w:sz w:val="72"/>
           <w:szCs w:val="72"/>
         </w:rPr>
@@ -453,6 +460,7 @@
         <w:rPr>
           <w:b/>
           <w:bCs/>
+          <w:noProof/>
           <w:sz w:val="72"/>
           <w:szCs w:val="72"/>
         </w:rPr>
@@ -528,6 +536,7 @@
         <w:rPr>
           <w:b/>
           <w:bCs/>
+          <w:noProof/>
           <w:sz w:val="72"/>
           <w:szCs w:val="72"/>
         </w:rPr>
@@ -611,6 +620,7 @@
         <w:rPr>
           <w:b/>
           <w:bCs/>
+          <w:noProof/>
           <w:sz w:val="72"/>
           <w:szCs w:val="72"/>
         </w:rPr>
@@ -686,6 +696,7 @@
         <w:rPr>
           <w:b/>
           <w:bCs/>
+          <w:noProof/>
           <w:sz w:val="72"/>
           <w:szCs w:val="72"/>
         </w:rPr>
@@ -769,6 +780,7 @@
         <w:rPr>
           <w:b/>
           <w:bCs/>
+          <w:noProof/>
           <w:sz w:val="72"/>
           <w:szCs w:val="72"/>
         </w:rPr>
@@ -844,6 +856,7 @@
         <w:rPr>
           <w:b/>
           <w:bCs/>
+          <w:noProof/>
           <w:sz w:val="72"/>
           <w:szCs w:val="72"/>
         </w:rPr>
@@ -927,6 +940,7 @@
         <w:rPr>
           <w:b/>
           <w:bCs/>
+          <w:noProof/>
           <w:sz w:val="72"/>
           <w:szCs w:val="72"/>
         </w:rPr>
@@ -1002,6 +1016,7 @@
         <w:rPr>
           <w:b/>
           <w:bCs/>
+          <w:noProof/>
           <w:sz w:val="72"/>
           <w:szCs w:val="72"/>
         </w:rPr>
@@ -1085,6 +1100,7 @@
         <w:rPr>
           <w:b/>
           <w:bCs/>
+          <w:noProof/>
           <w:sz w:val="72"/>
           <w:szCs w:val="72"/>
         </w:rPr>
@@ -1171,6 +1187,7 @@
         <w:rPr>
           <w:b/>
           <w:bCs/>
+          <w:noProof/>
           <w:sz w:val="48"/>
           <w:szCs w:val="48"/>
         </w:rPr>
@@ -1234,6 +1251,7 @@
         <w:rPr>
           <w:b/>
           <w:bCs/>
+          <w:noProof/>
           <w:sz w:val="48"/>
           <w:szCs w:val="48"/>
         </w:rPr>
@@ -1403,6 +1421,7 @@
         <w:rPr>
           <w:b/>
           <w:bCs/>
+          <w:noProof/>
           <w:sz w:val="48"/>
           <w:szCs w:val="48"/>
         </w:rPr>
@@ -1443,8 +1462,157 @@
         </w:drawing>
       </w:r>
     </w:p>
+    <w:p>
+      <w:pPr>
+        <w:jc w:val="center"/>
+        <w:rPr>
+          <w:b/>
+          <w:bCs/>
+          <w:sz w:val="72"/>
+          <w:szCs w:val="72"/>
+        </w:rPr>
+      </w:pPr>
+      <w:r>
+        <w:rPr>
+          <w:b/>
+          <w:bCs/>
+          <w:sz w:val="72"/>
+          <w:szCs w:val="72"/>
+        </w:rPr>
+        <w:lastRenderedPageBreak/>
+        <w:t>O2: Oxygen Emergency</w:t>
+      </w:r>
+    </w:p>
+    <w:p>
+      <w:pPr>
+        <w:jc w:val="center"/>
+        <w:rPr>
+          <w:b/>
+          <w:bCs/>
+          <w:sz w:val="72"/>
+          <w:szCs w:val="72"/>
+        </w:rPr>
+      </w:pPr>
+      <w:r>
+        <w:rPr>
+          <w:b/>
+          <w:bCs/>
+          <w:sz w:val="72"/>
+          <w:szCs w:val="72"/>
+        </w:rPr>
+        <w:drawing>
+          <wp:inline distT="0" distB="0" distL="0" distR="0" wp14:anchorId="3179314E" wp14:editId="46113C58">
+            <wp:extent cx="3406857" cy="3362325"/>
+            <wp:effectExtent l="0" t="0" r="3175" b="0"/>
+            <wp:docPr id="18" name="Picture 18"/>
+            <wp:cNvGraphicFramePr>
+              <a:graphicFrameLocks xmlns:a="http://schemas.openxmlformats.org/drawingml/2006/main" noChangeAspect="1"/>
+            </wp:cNvGraphicFramePr>
+            <a:graphic xmlns:a="http://schemas.openxmlformats.org/drawingml/2006/main">
+              <a:graphicData uri="http://schemas.openxmlformats.org/drawingml/2006/picture">
+                <pic:pic xmlns:pic="http://schemas.openxmlformats.org/drawingml/2006/picture">
+                  <pic:nvPicPr>
+                    <pic:cNvPr id="1" name=""/>
+                    <pic:cNvPicPr/>
+                  </pic:nvPicPr>
+                  <pic:blipFill>
+                    <a:blip r:embed="rId21"/>
+                    <a:stretch>
+                      <a:fillRect/>
+                    </a:stretch>
+                  </pic:blipFill>
+                  <pic:spPr>
+                    <a:xfrm>
+                      <a:off x="0" y="0"/>
+                      <a:ext cx="3433420" cy="3388540"/>
+                    </a:xfrm>
+                    <a:prstGeom prst="rect">
+                      <a:avLst/>
+                    </a:prstGeom>
+                  </pic:spPr>
+                </pic:pic>
+              </a:graphicData>
+            </a:graphic>
+          </wp:inline>
+        </w:drawing>
+      </w:r>
+    </w:p>
+    <w:p>
+      <w:pPr>
+        <w:jc w:val="center"/>
+        <w:rPr>
+          <w:b/>
+          <w:bCs/>
+          <w:sz w:val="72"/>
+          <w:szCs w:val="72"/>
+        </w:rPr>
+      </w:pPr>
+      <w:r>
+        <w:rPr>
+          <w:b/>
+          <w:bCs/>
+          <w:sz w:val="72"/>
+          <w:szCs w:val="72"/>
+        </w:rPr>
+        <w:t>Admin: Oxygen Emergency</w:t>
+      </w:r>
+    </w:p>
+    <w:p>
+      <w:pPr>
+        <w:jc w:val="center"/>
+        <w:rPr>
+          <w:b/>
+          <w:bCs/>
+          <w:sz w:val="72"/>
+          <w:szCs w:val="72"/>
+        </w:rPr>
+      </w:pPr>
+      <w:r>
+        <w:rPr>
+          <w:b/>
+          <w:bCs/>
+          <w:sz w:val="72"/>
+          <w:szCs w:val="72"/>
+        </w:rPr>
+        <w:drawing>
+          <wp:inline distT="0" distB="0" distL="0" distR="0" wp14:anchorId="227796BF" wp14:editId="375A6F8F">
+            <wp:extent cx="3431181" cy="3476625"/>
+            <wp:effectExtent l="0" t="0" r="0" b="0"/>
+            <wp:docPr id="19" name="Picture 19"/>
+            <wp:cNvGraphicFramePr>
+              <a:graphicFrameLocks xmlns:a="http://schemas.openxmlformats.org/drawingml/2006/main" noChangeAspect="1"/>
+            </wp:cNvGraphicFramePr>
+            <a:graphic xmlns:a="http://schemas.openxmlformats.org/drawingml/2006/main">
+              <a:graphicData uri="http://schemas.openxmlformats.org/drawingml/2006/picture">
+                <pic:pic xmlns:pic="http://schemas.openxmlformats.org/drawingml/2006/picture">
+                  <pic:nvPicPr>
+                    <pic:cNvPr id="1" name=""/>
+                    <pic:cNvPicPr/>
+                  </pic:nvPicPr>
+                  <pic:blipFill>
+                    <a:blip r:embed="rId22"/>
+                    <a:stretch>
+                      <a:fillRect/>
+                    </a:stretch>
+                  </pic:blipFill>
+                  <pic:spPr>
+                    <a:xfrm>
+                      <a:off x="0" y="0"/>
+                      <a:ext cx="3469801" cy="3515757"/>
+                    </a:xfrm>
+                    <a:prstGeom prst="rect">
+                      <a:avLst/>
+                    </a:prstGeom>
+                  </pic:spPr>
+                </pic:pic>
+              </a:graphicData>
+            </a:graphic>
+          </wp:inline>
+        </w:drawing>
+      </w:r>
+    </w:p>
     <w:sectPr>
-      <w:pgSz w:w="11906" w:h="16838"/>
+      <w:pgSz w:w="11906" w:h="16838" w:code="9"/>
       <w:pgMar w:top="1440" w:right="1440" w:bottom="1440" w:left="1440" w:header="708" w:footer="708" w:gutter="0"/>
       <w:cols w:space="708"/>
       <w:docGrid w:linePitch="360"/>

</xml_diff>